<commit_message>
Maps images see .PNG's
</commit_message>
<xml_diff>
--- a/Analyzing neighborhoods in Dallas.docx
+++ b/Analyzing neighborhoods in Dallas.docx
@@ -919,7 +919,21 @@
           <w:sz w:val="24"/>
           <w:szCs w:val="24"/>
         </w:rPr>
-        <w:t xml:space="preserve"> been obtained from the GeoPy library. This data is relevant for plotting the map of Dallas using the Folium library. The geocoder library has been used to obtain latitude, longitude, zip</w:t>
+        <w:t xml:space="preserve"> been obtained from the </w:t>
+      </w:r>
+      <w:r>
+        <w:rPr>
+          <w:sz w:val="24"/>
+          <w:szCs w:val="24"/>
+        </w:rPr>
+        <w:t>GeoPy</w:t>
+      </w:r>
+      <w:r>
+        <w:rPr>
+          <w:sz w:val="24"/>
+          <w:szCs w:val="24"/>
+        </w:rPr>
+        <w:t xml:space="preserve"> library. This data is relevant for plotting the map of Dallas using the Folium library. The geocoder library has been used to obtain latitude, longitude, zip</w:t>
       </w:r>
       <w:r>
         <w:rPr>
@@ -995,79 +1009,7 @@
           <w:szCs w:val="24"/>
         </w:rPr>
         <w:br/>
-        <w:t>The accompanying files need to be in the same folder when reading the .</w:t>
-      </w:r>
-      <w:proofErr w:type="spellStart"/>
-      <w:r>
-        <w:rPr>
-          <w:rFonts w:ascii="Times New Roman" w:hAnsi="Times New Roman" w:cs="Times New Roman"/>
-          <w:sz w:val="24"/>
-          <w:szCs w:val="24"/>
-        </w:rPr>
-        <w:t>shp</w:t>
-      </w:r>
-      <w:proofErr w:type="spellEnd"/>
-      <w:r>
-        <w:rPr>
-          <w:rFonts w:ascii="Times New Roman" w:hAnsi="Times New Roman" w:cs="Times New Roman"/>
-          <w:sz w:val="24"/>
-          <w:szCs w:val="24"/>
-        </w:rPr>
-        <w:t xml:space="preserve"> file. Beyond that, the .</w:t>
-      </w:r>
-      <w:proofErr w:type="spellStart"/>
-      <w:r>
-        <w:rPr>
-          <w:rFonts w:ascii="Times New Roman" w:hAnsi="Times New Roman" w:cs="Times New Roman"/>
-          <w:sz w:val="24"/>
-          <w:szCs w:val="24"/>
-        </w:rPr>
-        <w:t>shp</w:t>
-      </w:r>
-      <w:proofErr w:type="spellEnd"/>
-      <w:r>
-        <w:rPr>
-          <w:rFonts w:ascii="Times New Roman" w:hAnsi="Times New Roman" w:cs="Times New Roman"/>
-          <w:sz w:val="24"/>
-          <w:szCs w:val="24"/>
-        </w:rPr>
-        <w:t xml:space="preserve"> file is converted to </w:t>
-      </w:r>
-      <w:proofErr w:type="spellStart"/>
-      <w:r>
-        <w:rPr>
-          <w:rFonts w:ascii="Times New Roman" w:hAnsi="Times New Roman" w:cs="Times New Roman"/>
-          <w:sz w:val="24"/>
-          <w:szCs w:val="24"/>
-        </w:rPr>
-        <w:t>geojson</w:t>
-      </w:r>
-      <w:proofErr w:type="spellEnd"/>
-      <w:r>
-        <w:rPr>
-          <w:rFonts w:ascii="Times New Roman" w:hAnsi="Times New Roman" w:cs="Times New Roman"/>
-          <w:sz w:val="24"/>
-          <w:szCs w:val="24"/>
-        </w:rPr>
-        <w:t xml:space="preserve"> to ensure that it can be used to plot the polygon, </w:t>
-      </w:r>
-      <w:proofErr w:type="spellStart"/>
-      <w:r>
-        <w:rPr>
-          <w:rFonts w:ascii="Times New Roman" w:hAnsi="Times New Roman" w:cs="Times New Roman"/>
-          <w:sz w:val="24"/>
-          <w:szCs w:val="24"/>
-        </w:rPr>
-        <w:t>multipolygon</w:t>
-      </w:r>
-      <w:proofErr w:type="spellEnd"/>
-      <w:r>
-        <w:rPr>
-          <w:rFonts w:ascii="Times New Roman" w:hAnsi="Times New Roman" w:cs="Times New Roman"/>
-          <w:sz w:val="24"/>
-          <w:szCs w:val="24"/>
-        </w:rPr>
-        <w:t xml:space="preserve"> and other shapes forming the Dallas map boundary.</w:t>
+        <w:t>The accompanying files need to be in the same folder when reading the .shp file. Beyond that, the .shp file is converted to geojson to ensure that it can be used to plot the polygon, multipolygon and other shapes forming the Dallas map boundary.</w:t>
       </w:r>
       <w:r>
         <w:rPr>
@@ -1222,21 +1164,11 @@
     </w:p>
     <w:p>
       <w:r>
-        <w:t>Dallas has 206 neighborhoods (some with similar/same names, hence the need for a column called ‘</w:t>
-      </w:r>
-      <w:proofErr w:type="spellStart"/>
-      <w:r>
-        <w:t>Area_Neighborhood</w:t>
-      </w:r>
-      <w:proofErr w:type="spellEnd"/>
-      <w:r>
-        <w:t xml:space="preserve">’ to differentiate them) and the Latitude, Longitude, Zip Code have been found using the library </w:t>
-      </w:r>
-      <w:proofErr w:type="spellStart"/>
-      <w:r>
-        <w:t>Geopy</w:t>
-      </w:r>
-      <w:proofErr w:type="spellEnd"/>
+        <w:t xml:space="preserve">Dallas has 206 neighborhoods (some with similar/same names, hence the need for a column called ‘Area_Neighborhood’ to differentiate them) and the Latitude, Longitude, Zip Code have been found using the library </w:t>
+      </w:r>
+      <w:r>
+        <w:t>GeoPy</w:t>
+      </w:r>
       <w:r>
         <w:t>.</w:t>
       </w:r>
@@ -1245,11 +1177,9 @@
       <w:r>
         <w:t xml:space="preserve">While searching for the zip codes for each neighborhood, the </w:t>
       </w:r>
-      <w:proofErr w:type="spellStart"/>
-      <w:r>
-        <w:t>Geopy</w:t>
-      </w:r>
-      <w:proofErr w:type="spellEnd"/>
+      <w:r>
+        <w:t>GeoPy</w:t>
+      </w:r>
       <w:r>
         <w:t xml:space="preserve"> library returns zip codes from places named Dallas but not in TX, despite specifying ‘TX’ or ‘Texas’ in the search queries. To avoid this error, only the neighborhoods in the Zip code list obtained from: </w:t>
       </w:r>
@@ -1269,11 +1199,9 @@
       <w:r>
         <w:t xml:space="preserve">This is also because the </w:t>
       </w:r>
-      <w:proofErr w:type="spellStart"/>
-      <w:r>
-        <w:t>Geopy</w:t>
-      </w:r>
-      <w:proofErr w:type="spellEnd"/>
+      <w:r>
+        <w:t>GeoPy</w:t>
+      </w:r>
       <w:r>
         <w:t xml:space="preserve"> library returns zip codes:</w:t>
       </w:r>
@@ -1293,11 +1221,9 @@
       <w:r>
         <w:t xml:space="preserve"> from Dallas, TX but from other states as there are [14 places](https://geotargit.com/citiespercountry.php?qcountry_code=US&amp;qcity=Dallas) named Dallas in USA and on occasion, </w:t>
       </w:r>
-      <w:proofErr w:type="spellStart"/>
-      <w:r>
-        <w:t>geopy</w:t>
-      </w:r>
-      <w:proofErr w:type="spellEnd"/>
+      <w:r>
+        <w:t>GeoPy</w:t>
+      </w:r>
       <w:r>
         <w:t xml:space="preserve"> gets it wrong despite specifying 'Dallas, Texas' in the query.</w:t>
       </w:r>
@@ -1377,6 +1303,9 @@
     </w:p>
     <w:p>
       <w:r>
+        <w:rPr>
+          <w:noProof/>
+        </w:rPr>
         <w:drawing>
           <wp:inline distT="0" distB="0" distL="0" distR="0" wp14:anchorId="40C9BBCF" wp14:editId="110131AE">
             <wp:extent cx="4625340" cy="3351808"/>
@@ -1424,6 +1353,9 @@
     </w:p>
     <w:p>
       <w:r>
+        <w:rPr>
+          <w:noProof/>
+        </w:rPr>
         <w:lastRenderedPageBreak/>
         <w:drawing>
           <wp:inline distT="0" distB="0" distL="0" distR="0" wp14:anchorId="4EEECE94" wp14:editId="3A04C810">
@@ -1464,10 +1396,7 @@
     </w:p>
     <w:p>
       <w:r>
-        <w:t xml:space="preserve">Among all the venue categories in </w:t>
-      </w:r>
-      <w:r>
-        <w:t>Dallas</w:t>
+        <w:t>Among all the venue categories in Dallas</w:t>
       </w:r>
       <w:r>
         <w:t>,</w:t>
@@ -1492,6 +1421,9 @@
     </w:p>
     <w:p>
       <w:r>
+        <w:rPr>
+          <w:noProof/>
+        </w:rPr>
         <w:drawing>
           <wp:inline distT="0" distB="0" distL="0" distR="0" wp14:anchorId="38B2E593" wp14:editId="2D40BB1D">
             <wp:extent cx="4223577" cy="3436620"/>
@@ -1626,6 +1558,9 @@
     </w:p>
     <w:p>
       <w:r>
+        <w:rPr>
+          <w:noProof/>
+        </w:rPr>
         <w:drawing>
           <wp:inline distT="0" distB="0" distL="0" distR="0" wp14:anchorId="499765D4" wp14:editId="5E95E59D">
             <wp:extent cx="3880060" cy="2576946"/>
@@ -1689,10 +1624,7 @@
     </w:p>
     <w:p>
       <w:r>
-        <w:t>"This value is seasonally adjusted and only includes the middle price tier of homes. Dallas-Fort Worth-Arlington Metro home values have gone up 16.9% over the past year and Zillow predicts they will rise 15.6% in the next year."</w:t>
-      </w:r>
-      <w:r>
-        <w:t xml:space="preserve"> </w:t>
+        <w:t xml:space="preserve">"This value is seasonally adjusted and only includes the middle price tier of homes. Dallas-Fort Worth-Arlington Metro home values have gone up 16.9% over the past year and Zillow predicts they will rise 15.6% in the next year." </w:t>
       </w:r>
     </w:p>
     <w:p>
@@ -1718,13 +1650,7 @@
           <w:rPr>
             <w:rStyle w:val="Hyperlink"/>
           </w:rPr>
-          <w:t>an unemployment rate of 3.4%, easy public transit with DART, and a thriving entertainment scene</w:t>
-        </w:r>
-        <w:r>
-          <w:rPr>
-            <w:rStyle w:val="Hyperlink"/>
-          </w:rPr>
-          <w:t>.</w:t>
+          <w:t>an unemployment rate of 3.4%, easy public transit with DART, and a thriving entertainment scene.</w:t>
         </w:r>
       </w:hyperlink>
     </w:p>
@@ -1809,15 +1735,7 @@
         <w:t>DBSCAN parameters (</w:t>
       </w:r>
       <w:r>
-        <w:t xml:space="preserve">1. </w:t>
-      </w:r>
-      <w:proofErr w:type="spellStart"/>
-      <w:r>
-        <w:t>minPts</w:t>
-      </w:r>
-      <w:proofErr w:type="spellEnd"/>
-      <w:r>
-        <w:t xml:space="preserve"> = 4 for 2-D data</w:t>
+        <w:t>1. minPts = 4 for 2-D data</w:t>
       </w:r>
       <w:r>
         <w:t xml:space="preserve">) and displaying the map for clustering the </w:t>
@@ -2013,31 +1931,7 @@
     </w:p>
     <w:p>
       <w:r>
-        <w:t>The remaining less attractive candidate neighborhoods, albeit still competitive may be found on the map above. Their colors can be identified from the map as '</w:t>
-      </w:r>
-      <w:proofErr w:type="spellStart"/>
-      <w:r>
-        <w:t>dimgray</w:t>
-      </w:r>
-      <w:proofErr w:type="spellEnd"/>
-      <w:r>
-        <w:t>', '</w:t>
-      </w:r>
-      <w:proofErr w:type="spellStart"/>
-      <w:r>
-        <w:t>royalblue</w:t>
-      </w:r>
-      <w:proofErr w:type="spellEnd"/>
-      <w:r>
-        <w:t>', '</w:t>
-      </w:r>
-      <w:proofErr w:type="spellStart"/>
-      <w:r>
-        <w:t>steelblue</w:t>
-      </w:r>
-      <w:proofErr w:type="spellEnd"/>
-      <w:r>
-        <w:t>'</w:t>
+        <w:t>The remaining less attractive candidate neighborhoods, albeit still competitive may be found on the map above. Their colors can be identified from the map as 'dimgray', 'royalblue', 'steelblue'</w:t>
       </w:r>
     </w:p>
     <w:p>
@@ -2067,7 +1961,55 @@
     </w:p>
     <w:p>
       <w:r>
+        <w:rPr>
+          <w:noProof/>
+        </w:rPr>
         <w:lastRenderedPageBreak/>
+        <w:drawing>
+          <wp:inline distT="0" distB="0" distL="0" distR="0" wp14:anchorId="4FDD28F3" wp14:editId="61EF62FA">
+            <wp:extent cx="5124450" cy="3829709"/>
+            <wp:effectExtent l="0" t="0" r="0" b="0"/>
+            <wp:docPr id="13" name="Picture 13"/>
+            <wp:cNvGraphicFramePr>
+              <a:graphicFrameLocks xmlns:a="http://schemas.openxmlformats.org/drawingml/2006/main" noChangeAspect="1"/>
+            </wp:cNvGraphicFramePr>
+            <a:graphic xmlns:a="http://schemas.openxmlformats.org/drawingml/2006/main">
+              <a:graphicData uri="http://schemas.openxmlformats.org/drawingml/2006/picture">
+                <pic:pic xmlns:pic="http://schemas.openxmlformats.org/drawingml/2006/picture">
+                  <pic:nvPicPr>
+                    <pic:cNvPr id="13" name="Picture 13"/>
+                    <pic:cNvPicPr/>
+                  </pic:nvPicPr>
+                  <pic:blipFill>
+                    <a:blip r:embed="rId18">
+                      <a:extLst>
+                        <a:ext uri="{28A0092B-C50C-407E-A947-70E740481C1C}">
+                          <a14:useLocalDpi xmlns:a14="http://schemas.microsoft.com/office/drawing/2010/main" val="0"/>
+                        </a:ext>
+                      </a:extLst>
+                    </a:blip>
+                    <a:stretch>
+                      <a:fillRect/>
+                    </a:stretch>
+                  </pic:blipFill>
+                  <pic:spPr>
+                    <a:xfrm>
+                      <a:off x="0" y="0"/>
+                      <a:ext cx="5126738" cy="3831419"/>
+                    </a:xfrm>
+                    <a:prstGeom prst="rect">
+                      <a:avLst/>
+                    </a:prstGeom>
+                  </pic:spPr>
+                </pic:pic>
+              </a:graphicData>
+            </a:graphic>
+          </wp:inline>
+        </w:drawing>
+      </w:r>
+    </w:p>
+    <w:p>
+      <w:r>
         <w:t>The above breakdown of candidate neighborhoods in each cluster also indicates that HDBSCAN has done a better job in clustering them than DBSCAN.</w:t>
       </w:r>
     </w:p>
@@ -2113,47 +2055,7 @@
     </w:p>
     <w:p>
       <w:r>
-        <w:t>The remaining less attractive candidate neighborhoods, albeit still competitive may be found on the map above. Their colors can be identified from the map as '</w:t>
-      </w:r>
-      <w:proofErr w:type="spellStart"/>
-      <w:r>
-        <w:t>darkorchid</w:t>
-      </w:r>
-      <w:proofErr w:type="spellEnd"/>
-      <w:r>
-        <w:t>', '</w:t>
-      </w:r>
-      <w:proofErr w:type="spellStart"/>
-      <w:r>
-        <w:t>deeppink</w:t>
-      </w:r>
-      <w:proofErr w:type="spellEnd"/>
-      <w:r>
-        <w:t>', 'crimson', '</w:t>
-      </w:r>
-      <w:proofErr w:type="spellStart"/>
-      <w:r>
-        <w:t>darksalmon</w:t>
-      </w:r>
-      <w:proofErr w:type="spellEnd"/>
-      <w:r>
-        <w:t>', '</w:t>
-      </w:r>
-      <w:proofErr w:type="spellStart"/>
-      <w:r>
-        <w:t>gainsboro</w:t>
-      </w:r>
-      <w:proofErr w:type="spellEnd"/>
-      <w:r>
-        <w:t>', '</w:t>
-      </w:r>
-      <w:proofErr w:type="spellStart"/>
-      <w:r>
-        <w:t>lightgrey</w:t>
-      </w:r>
-      <w:proofErr w:type="spellEnd"/>
-      <w:r>
-        <w:t>'</w:t>
+        <w:t>The remaining less attractive candidate neighborhoods, albeit still competitive may be found on the map above. Their colors can be identified from the map as 'darkorchid', 'deeppink', 'crimson', 'darksalmon', 'gainsboro', 'lightgrey'</w:t>
       </w:r>
     </w:p>
     <w:p>
@@ -2183,6 +2085,7 @@
         <w:rPr>
           <w:noProof/>
         </w:rPr>
+        <w:lastRenderedPageBreak/>
         <w:drawing>
           <wp:inline distT="0" distB="0" distL="0" distR="0" wp14:anchorId="289EF0A7" wp14:editId="46891F3D">
             <wp:extent cx="4821382" cy="3214255"/>
@@ -2199,7 +2102,7 @@
                     <pic:cNvPicPr/>
                   </pic:nvPicPr>
                   <pic:blipFill>
-                    <a:blip r:embed="rId18">
+                    <a:blip r:embed="rId19">
                       <a:extLst>
                         <a:ext uri="{28A0092B-C50C-407E-A947-70E740481C1C}">
                           <a14:useLocalDpi xmlns:a14="http://schemas.microsoft.com/office/drawing/2010/main" val="0"/>
@@ -2231,7 +2134,6 @@
         <w:rPr>
           <w:noProof/>
         </w:rPr>
-        <w:lastRenderedPageBreak/>
         <w:drawing>
           <wp:inline distT="0" distB="0" distL="0" distR="0" wp14:anchorId="5D5AC631" wp14:editId="473F0788">
             <wp:extent cx="5524500" cy="2762250"/>
@@ -2248,7 +2150,7 @@
                     <pic:cNvPicPr/>
                   </pic:nvPicPr>
                   <pic:blipFill>
-                    <a:blip r:embed="rId19">
+                    <a:blip r:embed="rId20">
                       <a:extLst>
                         <a:ext uri="{28A0092B-C50C-407E-A947-70E740481C1C}">
                           <a14:useLocalDpi xmlns:a14="http://schemas.microsoft.com/office/drawing/2010/main" val="0"/>
@@ -2280,6 +2182,7 @@
         <w:rPr>
           <w:noProof/>
         </w:rPr>
+        <w:lastRenderedPageBreak/>
         <w:drawing>
           <wp:inline distT="0" distB="0" distL="0" distR="0" wp14:anchorId="4F3CD42A" wp14:editId="754F5088">
             <wp:extent cx="5451764" cy="4530458"/>
@@ -2296,7 +2199,7 @@
                     <pic:cNvPicPr/>
                   </pic:nvPicPr>
                   <pic:blipFill>
-                    <a:blip r:embed="rId20">
+                    <a:blip r:embed="rId21">
                       <a:extLst>
                         <a:ext uri="{28A0092B-C50C-407E-A947-70E740481C1C}">
                           <a14:useLocalDpi xmlns:a14="http://schemas.microsoft.com/office/drawing/2010/main" val="0"/>
@@ -2351,45 +2254,45 @@
     </w:p>
     <w:p>
       <w:r>
+        <w:t>3. East Dallas, Lower Greenville</w:t>
+      </w:r>
+    </w:p>
+    <w:p>
+      <w:r>
+        <w:t>4. South Central Dallas, Skyline Heights</w:t>
+      </w:r>
+    </w:p>
+    <w:p>
+      <w:r>
+        <w:t>5. East Dallas, Baylor/Meadows</w:t>
+      </w:r>
+    </w:p>
+    <w:p>
+      <w:r>
+        <w:t>6. Southeast Dallas, Riverway Estates/Bruton Terrace</w:t>
+      </w:r>
+    </w:p>
+    <w:p>
+      <w:r>
+        <w:t>7. Southeast Dallas, Cedar Run</w:t>
+      </w:r>
+    </w:p>
+    <w:p>
+      <w:r>
+        <w:t>The remaining less attractive candidate neighborhoods, albeit still competitive may be found on the map above. Their colors can be identified from the map as 'Rajah', 'Blue jeans', 'Dark turquoise', 'Orange (Crayola)', 'Blue (RYB)', 'Flax', 'Aquamarine', 'Yellow-green (Crayola)', 'Blue (Crayola)', 'Turquoise', 'Violet (color wheel)', 'Red (RYB)', 'Red', 'Light green'</w:t>
+      </w:r>
+    </w:p>
+    <w:p>
+      <w:r>
+        <w:t>Finally, we display the best 7 neighborhoods optimal for opening an Indian, Asian, or Chinese restaurant:</w:t>
+      </w:r>
+    </w:p>
+    <w:p>
+      <w:r>
+        <w:rPr>
+          <w:noProof/>
+        </w:rPr>
         <w:lastRenderedPageBreak/>
-        <w:t>3. East Dallas, Lower Greenville</w:t>
-      </w:r>
-    </w:p>
-    <w:p>
-      <w:r>
-        <w:t>4. South Central Dallas, Skyline Heights</w:t>
-      </w:r>
-    </w:p>
-    <w:p>
-      <w:r>
-        <w:t>5. East Dallas, Baylor/Meadows</w:t>
-      </w:r>
-    </w:p>
-    <w:p>
-      <w:r>
-        <w:t>6. Southeast Dallas, Riverway Estates/Bruton Terrace</w:t>
-      </w:r>
-    </w:p>
-    <w:p>
-      <w:r>
-        <w:t>7. Southeast Dallas, Cedar Run</w:t>
-      </w:r>
-    </w:p>
-    <w:p>
-      <w:r>
-        <w:t>The remaining less attractive candidate neighborhoods, albeit still competitive may be found on the map above. Their colors can be identified from the map as 'Rajah', 'Blue jeans', 'Dark turquoise', 'Orange (Crayola)', 'Blue (RYB)', 'Flax', 'Aquamarine', 'Yellow-green (Crayola)', 'Blue (Crayola)', 'Turquoise', 'Violet (color wheel)', 'Red (RYB)', 'Red', 'Light green'</w:t>
-      </w:r>
-    </w:p>
-    <w:p>
-      <w:r>
-        <w:t>Finally, we display the best 7 neighborhoods optimal for opening an Indian, Asian, or Chinese restaurant:</w:t>
-      </w:r>
-    </w:p>
-    <w:p>
-      <w:r>
-        <w:rPr>
-          <w:noProof/>
-        </w:rPr>
         <w:drawing>
           <wp:inline distT="0" distB="0" distL="0" distR="0" wp14:anchorId="2A1F589E" wp14:editId="606FE55C">
             <wp:extent cx="5472545" cy="4408675"/>
@@ -2406,7 +2309,7 @@
                     <pic:cNvPicPr/>
                   </pic:nvPicPr>
                   <pic:blipFill>
-                    <a:blip r:embed="rId21">
+                    <a:blip r:embed="rId22">
                       <a:extLst>
                         <a:ext uri="{28A0092B-C50C-407E-A947-70E740481C1C}">
                           <a14:useLocalDpi xmlns:a14="http://schemas.microsoft.com/office/drawing/2010/main" val="0"/>
@@ -2466,32 +2369,38 @@
         <w:t>Asian,</w:t>
       </w:r>
       <w:r>
-        <w:t xml:space="preserve"> or Chinese restaurant, and 500m away from any other restaurant. These constraints </w:t>
-      </w:r>
-    </w:p>
-    <w:p>
-      <w:r>
-        <w:t xml:space="preserve">Neighborhoods like 'Deep Ellum', 'Bishop Arts', 'Greenville', 'Trinity Groves', 'Knox-Henderson', 'Oak Lawn', 'Design District', 'Downtown', 'Lakewood' offer a combination of popularity among tourists, strong socio-economic dynamics, </w:t>
+        <w:t xml:space="preserve"> or Chinese restaurant, and 500m away from any other restaurant. </w:t>
+      </w:r>
+    </w:p>
+    <w:p>
+      <w:r>
+        <w:t>Neighborhoods like 'Deep Ellum', 'Bishop Arts', 'Greenville', 'Trinity Groves', 'Knox-Henderson', 'Oak Lawn', 'Design District', 'Downtown', 'Lakewood' offer a combination of popularity among tourists, strong socio-economic dynamics, thriving entertainment and restaurant scene. Therefore, it would be wiser to open a restaurant in a neighborhood nearer to these neighborhoods, dubbed as ’Good Food Neighborhoods’.</w:t>
+      </w:r>
+    </w:p>
+    <w:p>
+      <w:r>
+        <w:t>Next, three clustering algorithms were applied: DBSCAN, HDBSCAN and K-means to cluster the resulting neighborhoods. The K-Means and HDBSCAN algorithms clustered the neighborhoods more appropriately than the DBSCAN, given the parameters they were assigned. The parameter K clusters for K-Means were chosen based on the Elbow method (naïve method) and Silhouette score and K was chosen to be 14. For DBSCAN (and its variant, HDBSCAN), heuristics were applied obtained from literature. Since, there were 2 dimensions, the MinPts parameter was set to 4. For the other parameter, epsilon (ε), the crook of the elbow on the plot of ‘(Sorted) average distance between each candidate neighborhood and its 4 nearest neighbors’ (Y) v/s ‘(Sorted) neighborhood number’ (X) was assigned as ε.</w:t>
+      </w:r>
+    </w:p>
+    <w:p>
+      <w:r>
+        <w:t xml:space="preserve">Finally, the candidate neighborhoods were further filtered by viewing the maps of the 3 clustering algorithms used, and 7 neighborhoods were chosen based on the above constraints and a further constraint. This </w:t>
+      </w:r>
+      <w:r>
+        <w:t>was</w:t>
+      </w:r>
+      <w:r>
+        <w:t xml:space="preserve"> the property price in that zip code. Properties may be leased for short term projects (or lack of purchasing power, or for legal reasons </w:t>
       </w:r>
       <w:r>
         <w:lastRenderedPageBreak/>
-        <w:t>thriving entertainment and  restaurant scene. Therefore, it would be wiser to open a restaurant in a neighborhood nearer to these neighborhoods, dubbed as ’Good Food Neighborhoods’.</w:t>
-      </w:r>
-    </w:p>
-    <w:p>
-      <w:r>
-        <w:t>Next, three clustering algorithms were applied: DBSCAN, HDBSCAN and K-means to cluster the resulting neighborhoods. The K-Means and HDBSCAN algorithms clustered the neighborhoods more appropriately than the DBSCAN, given the parameters they were assigned. The parameter K clusters for K-Means were chosen based on the Elbow method (naïve method) and Silhouette score and K was chosen to be 14. For DBSCAN (and its variant, HDBSCAN), heuristics were applied obtained from literature. Since, there were 2 dimensions, the MinPts parameter was set to 4. For the other parameter, epsilon (ε), the crook of the elbow on the plot of ‘(Sorted) average distance between each candidate neighborhood and its 4 nearest neighbors’ (Y) v/s ‘(Sorted) neighborhood number’ (X) was assigned as ε.</w:t>
-      </w:r>
-    </w:p>
-    <w:p>
-      <w:r>
-        <w:t xml:space="preserve">Finally, the candidate neighborhoods were further filtered by viewing the maps of the 3 clustering algorithms used, and 7 neighborhoods were chosen based on the above constraints and a further constraint. This </w:t>
-      </w:r>
-      <w:r>
-        <w:t>was</w:t>
-      </w:r>
-      <w:r>
-        <w:t xml:space="preserve"> the property price in that zip code. Properties may be leased for short term projects (or lack of purchasing power, or for legal reasons imposed by the government), or bought for long term projects. The neighborhoods which belonged to an expensive area were recommended.</w:t>
+        <w:t xml:space="preserve">imposed by the government), or bought for long term projects. The neighborhoods which belonged to an </w:t>
+      </w:r>
+      <w:r>
+        <w:t>in</w:t>
+      </w:r>
+      <w:r>
+        <w:t>expensive area were recommended.</w:t>
       </w:r>
     </w:p>
     <w:p>

</xml_diff>